<commit_message>
Small updates to part 3
</commit_message>
<xml_diff>
--- a/a3/part3/Part-3.docx
+++ b/a3/part3/Part-3.docx
@@ -1,6 +1,6 @@
 
 <file path=word/document.xml><?xml version="1.0" encoding="utf-8"?>
-<w:document xmlns:wpc="http://schemas.microsoft.com/office/word/2010/wordprocessingCanvas" xmlns:mc="http://schemas.openxmlformats.org/markup-compatibility/2006" xmlns:o="urn:schemas-microsoft-com:office:office" xmlns:r="http://schemas.openxmlformats.org/officeDocument/2006/relationships" xmlns:m="http://schemas.openxmlformats.org/officeDocument/2006/math" xmlns:v="urn:schemas-microsoft-com:vml" xmlns:wp14="http://schemas.microsoft.com/office/word/2010/wordprocessingDrawing" xmlns:wp="http://schemas.openxmlformats.org/drawingml/2006/wordprocessingDrawing" xmlns:w10="urn:schemas-microsoft-com:office:word" xmlns:w="http://schemas.openxmlformats.org/wordprocessingml/2006/main" xmlns:w14="http://schemas.microsoft.com/office/word/2010/wordml" xmlns:w15="http://schemas.microsoft.com/office/word/2012/wordml" xmlns:wpg="http://schemas.microsoft.com/office/word/2010/wordprocessingGroup" xmlns:wpi="http://schemas.microsoft.com/office/word/2010/wordprocessingInk" xmlns:wne="http://schemas.microsoft.com/office/word/2006/wordml" xmlns:wps="http://schemas.microsoft.com/office/word/2010/wordprocessingShape" mc:Ignorable="w14 w15 wp14">
+<w:document xmlns:wpc="http://schemas.microsoft.com/office/word/2010/wordprocessingCanvas" xmlns:cx="http://schemas.microsoft.com/office/drawing/2014/chartex" xmlns:cx1="http://schemas.microsoft.com/office/drawing/2015/9/8/chartex" xmlns:cx2="http://schemas.microsoft.com/office/drawing/2015/10/21/chartex" xmlns:cx3="http://schemas.microsoft.com/office/drawing/2016/5/9/chartex" xmlns:cx4="http://schemas.microsoft.com/office/drawing/2016/5/10/chartex" xmlns:cx5="http://schemas.microsoft.com/office/drawing/2016/5/11/chartex" xmlns:cx6="http://schemas.microsoft.com/office/drawing/2016/5/12/chartex" xmlns:cx7="http://schemas.microsoft.com/office/drawing/2016/5/13/chartex" xmlns:cx8="http://schemas.microsoft.com/office/drawing/2016/5/14/chartex" xmlns:mc="http://schemas.openxmlformats.org/markup-compatibility/2006" xmlns:o="urn:schemas-microsoft-com:office:office" xmlns:r="http://schemas.openxmlformats.org/officeDocument/2006/relationships" xmlns:m="http://schemas.openxmlformats.org/officeDocument/2006/math" xmlns:v="urn:schemas-microsoft-com:vml" xmlns:wp14="http://schemas.microsoft.com/office/word/2010/wordprocessingDrawing" xmlns:wp="http://schemas.openxmlformats.org/drawingml/2006/wordprocessingDrawing" xmlns:w10="urn:schemas-microsoft-com:office:word" xmlns:w="http://schemas.openxmlformats.org/wordprocessingml/2006/main" xmlns:w14="http://schemas.microsoft.com/office/word/2010/wordml" xmlns:w15="http://schemas.microsoft.com/office/word/2012/wordml" xmlns:w16se="http://schemas.microsoft.com/office/word/2015/wordml/symex" xmlns:wpg="http://schemas.microsoft.com/office/word/2010/wordprocessingGroup" xmlns:wpi="http://schemas.microsoft.com/office/word/2010/wordprocessingInk" xmlns:wne="http://schemas.microsoft.com/office/word/2006/wordml" xmlns:wps="http://schemas.microsoft.com/office/word/2010/wordprocessingShape" mc:Ignorable="w14 w15 w16se wp14">
   <w:body>
     <w:p>
       <w:pPr>
@@ -121,25 +121,7 @@
           <w:sz w:val="28"/>
           <w:szCs w:val="28"/>
         </w:rPr>
-        <w:t xml:space="preserve">S = </w:t>
-      </w:r>
-      <w:proofErr w:type="gramStart"/>
-      <w:r>
-        <w:rPr>
-          <w:rFonts w:ascii="Arial" w:hAnsi="Arial" w:cs="Arial"/>
-          <w:sz w:val="28"/>
-          <w:szCs w:val="28"/>
-        </w:rPr>
-        <w:t>{ I</w:t>
-      </w:r>
-      <w:proofErr w:type="gramEnd"/>
-      <w:r>
-        <w:rPr>
-          <w:rFonts w:ascii="Arial" w:hAnsi="Arial" w:cs="Arial"/>
-          <w:sz w:val="28"/>
-          <w:szCs w:val="28"/>
-        </w:rPr>
-        <w:t xml:space="preserve"> → DGF, H → CEA, BI → J, B → H, CI → K }</w:t>
+        <w:t>S = { I → DGF, H → CEA, BI → J, B → H, CI → K }</w:t>
       </w:r>
     </w:p>
     <w:tbl>
@@ -211,26 +193,14 @@
                 <w:szCs w:val="28"/>
               </w:rPr>
             </w:pPr>
-            <w:proofErr w:type="spellStart"/>
-            <w:proofErr w:type="gramStart"/>
-            <w:r>
-              <w:rPr>
-                <w:rFonts w:ascii="Arial" w:hAnsi="Arial" w:cs="Arial"/>
-                <w:sz w:val="28"/>
-                <w:szCs w:val="28"/>
-              </w:rPr>
-              <w:t>Superkey</w:t>
-            </w:r>
-            <w:proofErr w:type="spellEnd"/>
-            <w:r>
-              <w:rPr>
-                <w:rFonts w:ascii="Arial" w:hAnsi="Arial" w:cs="Arial"/>
-                <w:sz w:val="28"/>
-                <w:szCs w:val="28"/>
-              </w:rPr>
-              <w:t>?</w:t>
-            </w:r>
-            <w:proofErr w:type="gramEnd"/>
+            <w:r>
+              <w:rPr>
+                <w:rFonts w:ascii="Arial" w:hAnsi="Arial" w:cs="Arial"/>
+                <w:sz w:val="28"/>
+                <w:szCs w:val="28"/>
+              </w:rPr>
+              <w:t>Superkey?</w:t>
+            </w:r>
           </w:p>
         </w:tc>
         <w:tc>
@@ -892,23 +862,13 @@
         </w:rPr>
         <w:t xml:space="preserve"> using FD </w:t>
       </w:r>
-      <w:proofErr w:type="gramStart"/>
-      <w:r>
-        <w:rPr>
-          <w:rFonts w:ascii="Arial" w:hAnsi="Arial" w:cs="Arial"/>
-          <w:sz w:val="28"/>
-          <w:szCs w:val="28"/>
-        </w:rPr>
-        <w:t>I</w:t>
-      </w:r>
-      <w:proofErr w:type="gramEnd"/>
-      <w:r>
-        <w:rPr>
-          <w:rFonts w:ascii="Arial" w:hAnsi="Arial" w:cs="Arial"/>
-          <w:sz w:val="28"/>
-          <w:szCs w:val="28"/>
-        </w:rPr>
-        <w:t xml:space="preserve"> → DGF</w:t>
+      <w:r>
+        <w:rPr>
+          <w:rFonts w:ascii="Arial" w:hAnsi="Arial" w:cs="Arial"/>
+          <w:sz w:val="28"/>
+          <w:szCs w:val="28"/>
+        </w:rPr>
+        <w:t>I → DGF</w:t>
       </w:r>
       <w:r>
         <w:rPr>
@@ -975,6 +935,47 @@
           <w:sz w:val="28"/>
           <w:szCs w:val="28"/>
         </w:rPr>
+        <w:t xml:space="preserve"> with FDs S</w:t>
+      </w:r>
+      <w:r>
+        <w:rPr>
+          <w:rFonts w:ascii="Arial" w:hAnsi="Arial" w:cs="Arial"/>
+          <w:sz w:val="28"/>
+          <w:szCs w:val="28"/>
+          <w:vertAlign w:val="subscript"/>
+        </w:rPr>
+        <w:t>R1</w:t>
+      </w:r>
+      <w:r>
+        <w:rPr>
+          <w:rFonts w:ascii="Arial" w:hAnsi="Arial" w:cs="Arial"/>
+          <w:sz w:val="28"/>
+          <w:szCs w:val="28"/>
+        </w:rPr>
+        <w:t xml:space="preserve"> = {</w:t>
+      </w:r>
+      <w:r>
+        <w:rPr>
+          <w:rFonts w:ascii="Arial" w:hAnsi="Arial" w:cs="Arial"/>
+          <w:sz w:val="28"/>
+          <w:szCs w:val="28"/>
+        </w:rPr>
+        <w:t xml:space="preserve"> I → DGF</w:t>
+      </w:r>
+      <w:r>
+        <w:rPr>
+          <w:rFonts w:ascii="Arial" w:hAnsi="Arial" w:cs="Arial"/>
+          <w:sz w:val="28"/>
+          <w:szCs w:val="28"/>
+        </w:rPr>
+        <w:t xml:space="preserve"> }</w:t>
+      </w:r>
+      <w:r>
+        <w:rPr>
+          <w:rFonts w:ascii="Arial" w:hAnsi="Arial" w:cs="Arial"/>
+          <w:sz w:val="28"/>
+          <w:szCs w:val="28"/>
+        </w:rPr>
         <w:br/>
         <w:t>R2 = R – I</w:t>
       </w:r>
@@ -994,6 +995,64 @@
           <w:szCs w:val="28"/>
         </w:rPr>
         <w:t xml:space="preserve"> + I = ABCEHIJK</w:t>
+      </w:r>
+      <w:r>
+        <w:rPr>
+          <w:rFonts w:ascii="Arial" w:hAnsi="Arial" w:cs="Arial"/>
+          <w:sz w:val="28"/>
+          <w:szCs w:val="28"/>
+        </w:rPr>
+        <w:t xml:space="preserve"> </w:t>
+      </w:r>
+      <w:r>
+        <w:rPr>
+          <w:rFonts w:ascii="Arial" w:hAnsi="Arial" w:cs="Arial"/>
+          <w:sz w:val="28"/>
+          <w:szCs w:val="28"/>
+        </w:rPr>
+        <w:br/>
+        <w:t xml:space="preserve">         with FDs S</w:t>
+      </w:r>
+      <w:r>
+        <w:rPr>
+          <w:rFonts w:ascii="Arial" w:hAnsi="Arial" w:cs="Arial"/>
+          <w:sz w:val="28"/>
+          <w:szCs w:val="28"/>
+          <w:vertAlign w:val="subscript"/>
+        </w:rPr>
+        <w:t>R2</w:t>
+      </w:r>
+      <w:r>
+        <w:rPr>
+          <w:rFonts w:ascii="Arial" w:hAnsi="Arial" w:cs="Arial"/>
+          <w:sz w:val="28"/>
+          <w:szCs w:val="28"/>
+        </w:rPr>
+        <w:t xml:space="preserve"> = { H</w:t>
+      </w:r>
+      <w:r>
+        <w:rPr>
+          <w:rFonts w:ascii="Arial" w:hAnsi="Arial" w:cs="Arial"/>
+          <w:sz w:val="28"/>
+          <w:szCs w:val="28"/>
+        </w:rPr>
+        <w:t xml:space="preserve"> → </w:t>
+      </w:r>
+      <w:r>
+        <w:rPr>
+          <w:rFonts w:ascii="Arial" w:hAnsi="Arial" w:cs="Arial"/>
+          <w:sz w:val="28"/>
+          <w:szCs w:val="28"/>
+        </w:rPr>
+        <w:t>A</w:t>
+      </w:r>
+      <w:r>
+        <w:rPr>
+          <w:rFonts w:ascii="Arial" w:hAnsi="Arial" w:cs="Arial"/>
+          <w:sz w:val="28"/>
+          <w:szCs w:val="28"/>
+        </w:rPr>
+        <w:t>CE, BI → J, B → H, CI → K}</w:t>
       </w:r>
     </w:p>
     <w:p>
@@ -1672,25 +1731,7 @@
                 <w:sz w:val="28"/>
                 <w:szCs w:val="28"/>
               </w:rPr>
-              <w:t xml:space="preserve">; I is a </w:t>
-            </w:r>
-            <w:proofErr w:type="spellStart"/>
-            <w:r>
-              <w:rPr>
-                <w:rFonts w:ascii="Arial" w:hAnsi="Arial" w:cs="Arial"/>
-                <w:sz w:val="28"/>
-                <w:szCs w:val="28"/>
-              </w:rPr>
-              <w:t>superkey</w:t>
-            </w:r>
-            <w:proofErr w:type="spellEnd"/>
-            <w:r>
-              <w:rPr>
-                <w:rFonts w:ascii="Arial" w:hAnsi="Arial" w:cs="Arial"/>
-                <w:sz w:val="28"/>
-                <w:szCs w:val="28"/>
-              </w:rPr>
-              <w:t xml:space="preserve"> of R1</w:t>
+              <w:t>; I is a superkey of R1</w:t>
             </w:r>
           </w:p>
         </w:tc>
@@ -1715,6 +1756,7 @@
                 <w:sz w:val="28"/>
                 <w:szCs w:val="28"/>
               </w:rPr>
+              <w:lastRenderedPageBreak/>
               <w:t>Supersets of I</w:t>
             </w:r>
           </w:p>
@@ -1783,7 +1825,6 @@
                 <w:sz w:val="28"/>
                 <w:szCs w:val="28"/>
               </w:rPr>
-              <w:lastRenderedPageBreak/>
               <w:t>✓</w:t>
             </w:r>
           </w:p>
@@ -3128,15 +3169,80 @@
           <w:sz w:val="28"/>
           <w:szCs w:val="28"/>
         </w:rPr>
-        <w:t>R3 = ABCEH</w:t>
-      </w:r>
-      <w:r>
-        <w:rPr>
-          <w:rFonts w:ascii="Arial" w:hAnsi="Arial" w:cs="Arial"/>
-          <w:sz w:val="28"/>
-          <w:szCs w:val="28"/>
-        </w:rPr>
-        <w:tab/>
+        <w:t>R3 = ABCEH with FDs S</w:t>
+      </w:r>
+      <w:r>
+        <w:rPr>
+          <w:rFonts w:ascii="Arial" w:hAnsi="Arial" w:cs="Arial"/>
+          <w:sz w:val="28"/>
+          <w:szCs w:val="28"/>
+          <w:vertAlign w:val="subscript"/>
+        </w:rPr>
+        <w:t>R3</w:t>
+      </w:r>
+      <w:r>
+        <w:rPr>
+          <w:rFonts w:ascii="Arial" w:hAnsi="Arial" w:cs="Arial"/>
+          <w:sz w:val="28"/>
+          <w:szCs w:val="28"/>
+        </w:rPr>
+        <w:t xml:space="preserve"> = {</w:t>
+      </w:r>
+      <w:r>
+        <w:rPr>
+          <w:rFonts w:ascii="Arial" w:hAnsi="Arial" w:cs="Arial"/>
+          <w:sz w:val="28"/>
+          <w:szCs w:val="28"/>
+        </w:rPr>
+        <w:t xml:space="preserve"> H</w:t>
+      </w:r>
+      <w:r>
+        <w:rPr>
+          <w:rFonts w:ascii="Arial" w:hAnsi="Arial" w:cs="Arial"/>
+          <w:sz w:val="28"/>
+          <w:szCs w:val="28"/>
+        </w:rPr>
+        <w:t xml:space="preserve"> → </w:t>
+      </w:r>
+      <w:r>
+        <w:rPr>
+          <w:rFonts w:ascii="Arial" w:hAnsi="Arial" w:cs="Arial"/>
+          <w:sz w:val="28"/>
+          <w:szCs w:val="28"/>
+        </w:rPr>
+        <w:t>A</w:t>
+      </w:r>
+      <w:r>
+        <w:rPr>
+          <w:rFonts w:ascii="Arial" w:hAnsi="Arial" w:cs="Arial"/>
+          <w:sz w:val="28"/>
+          <w:szCs w:val="28"/>
+        </w:rPr>
+        <w:t>CE</w:t>
+      </w:r>
+      <w:r>
+        <w:rPr>
+          <w:rFonts w:ascii="Arial" w:hAnsi="Arial" w:cs="Arial"/>
+          <w:sz w:val="28"/>
+          <w:szCs w:val="28"/>
+        </w:rPr>
+        <w:t>, B</w:t>
+      </w:r>
+      <w:r>
+        <w:rPr>
+          <w:rFonts w:ascii="Arial" w:hAnsi="Arial" w:cs="Arial"/>
+          <w:sz w:val="28"/>
+          <w:szCs w:val="28"/>
+        </w:rPr>
+        <w:t xml:space="preserve"> → </w:t>
+      </w:r>
+      <w:r>
+        <w:rPr>
+          <w:rFonts w:ascii="Arial" w:hAnsi="Arial" w:cs="Arial"/>
+          <w:sz w:val="28"/>
+          <w:szCs w:val="28"/>
+        </w:rPr>
+        <w:t>H }</w:t>
       </w:r>
     </w:p>
     <w:p>
@@ -3172,6 +3278,71 @@
           <w:szCs w:val="28"/>
         </w:rPr>
         <w:t xml:space="preserve"> + B = BIKJ</w:t>
+      </w:r>
+      <w:r>
+        <w:rPr>
+          <w:rFonts w:ascii="Arial" w:hAnsi="Arial" w:cs="Arial"/>
+          <w:sz w:val="28"/>
+          <w:szCs w:val="28"/>
+        </w:rPr>
+        <w:t xml:space="preserve"> with FDs S</w:t>
+      </w:r>
+      <w:r>
+        <w:rPr>
+          <w:rFonts w:ascii="Arial" w:hAnsi="Arial" w:cs="Arial"/>
+          <w:sz w:val="28"/>
+          <w:szCs w:val="28"/>
+          <w:vertAlign w:val="subscript"/>
+        </w:rPr>
+        <w:t>R4</w:t>
+      </w:r>
+      <w:r>
+        <w:rPr>
+          <w:rFonts w:ascii="Arial" w:hAnsi="Arial" w:cs="Arial"/>
+          <w:sz w:val="28"/>
+          <w:szCs w:val="28"/>
+        </w:rPr>
+        <w:t xml:space="preserve"> = {</w:t>
+      </w:r>
+      <w:r>
+        <w:rPr>
+          <w:rFonts w:ascii="Arial" w:hAnsi="Arial" w:cs="Arial"/>
+          <w:sz w:val="28"/>
+          <w:szCs w:val="28"/>
+        </w:rPr>
+        <w:t xml:space="preserve"> </w:t>
+      </w:r>
+      <w:r>
+        <w:rPr>
+          <w:rFonts w:ascii="Arial" w:hAnsi="Arial" w:cs="Arial"/>
+          <w:sz w:val="28"/>
+          <w:szCs w:val="28"/>
+        </w:rPr>
+        <w:t>B</w:t>
+      </w:r>
+      <w:r>
+        <w:rPr>
+          <w:rFonts w:ascii="Arial" w:hAnsi="Arial" w:cs="Arial"/>
+          <w:sz w:val="28"/>
+          <w:szCs w:val="28"/>
+        </w:rPr>
+        <w:t xml:space="preserve">I → </w:t>
+      </w:r>
+      <w:r>
+        <w:rPr>
+          <w:rFonts w:ascii="Arial" w:hAnsi="Arial" w:cs="Arial"/>
+          <w:sz w:val="28"/>
+          <w:szCs w:val="28"/>
+        </w:rPr>
+        <w:t>J</w:t>
+      </w:r>
+      <w:r>
+        <w:rPr>
+          <w:rFonts w:ascii="Arial" w:hAnsi="Arial" w:cs="Arial"/>
+          <w:sz w:val="28"/>
+          <w:szCs w:val="28"/>
+        </w:rPr>
+        <w:t xml:space="preserve"> }</w:t>
       </w:r>
     </w:p>
     <w:p>
@@ -3543,25 +3714,7 @@
                 <w:sz w:val="28"/>
                 <w:szCs w:val="28"/>
               </w:rPr>
-              <w:t xml:space="preserve">; B is a </w:t>
-            </w:r>
-            <w:proofErr w:type="spellStart"/>
-            <w:r>
-              <w:rPr>
-                <w:rFonts w:ascii="Arial" w:hAnsi="Arial" w:cs="Arial"/>
-                <w:sz w:val="28"/>
-                <w:szCs w:val="28"/>
-              </w:rPr>
-              <w:t>superkey</w:t>
-            </w:r>
-            <w:proofErr w:type="spellEnd"/>
-            <w:r>
-              <w:rPr>
-                <w:rFonts w:ascii="Arial" w:hAnsi="Arial" w:cs="Arial"/>
-                <w:sz w:val="28"/>
-                <w:szCs w:val="28"/>
-              </w:rPr>
-              <w:t xml:space="preserve"> of R3</w:t>
+              <w:t>; B is a superkey of R3</w:t>
             </w:r>
           </w:p>
         </w:tc>
@@ -3914,7 +4067,6 @@
           <w:sz w:val="28"/>
           <w:szCs w:val="28"/>
         </w:rPr>
-        <w:lastRenderedPageBreak/>
         <w:t xml:space="preserve">Project the FDs onto </w:t>
       </w:r>
       <w:r>
@@ -4668,25 +4820,7 @@
                 <w:sz w:val="28"/>
                 <w:szCs w:val="28"/>
               </w:rPr>
-              <w:t xml:space="preserve">ACE; H is a </w:t>
-            </w:r>
-            <w:proofErr w:type="spellStart"/>
-            <w:r>
-              <w:rPr>
-                <w:rFonts w:ascii="Arial" w:hAnsi="Arial" w:cs="Arial"/>
-                <w:sz w:val="28"/>
-                <w:szCs w:val="28"/>
-              </w:rPr>
-              <w:t>superkey</w:t>
-            </w:r>
-            <w:proofErr w:type="spellEnd"/>
-            <w:r>
-              <w:rPr>
-                <w:rFonts w:ascii="Arial" w:hAnsi="Arial" w:cs="Arial"/>
-                <w:sz w:val="28"/>
-                <w:szCs w:val="28"/>
-              </w:rPr>
-              <w:t xml:space="preserve"> of R5</w:t>
+              <w:t>ACE; H is a superkey of R5</w:t>
             </w:r>
           </w:p>
         </w:tc>
@@ -5582,25 +5716,7 @@
                 <w:sz w:val="28"/>
                 <w:szCs w:val="28"/>
               </w:rPr>
-              <w:t xml:space="preserve">H; B is a </w:t>
-            </w:r>
-            <w:proofErr w:type="spellStart"/>
-            <w:r>
-              <w:rPr>
-                <w:rFonts w:ascii="Arial" w:hAnsi="Arial" w:cs="Arial"/>
-                <w:sz w:val="28"/>
-                <w:szCs w:val="28"/>
-              </w:rPr>
-              <w:t>superkey</w:t>
-            </w:r>
-            <w:proofErr w:type="spellEnd"/>
-            <w:r>
-              <w:rPr>
-                <w:rFonts w:ascii="Arial" w:hAnsi="Arial" w:cs="Arial"/>
-                <w:sz w:val="28"/>
-                <w:szCs w:val="28"/>
-              </w:rPr>
-              <w:t xml:space="preserve"> of R6</w:t>
+              <w:t>H; B is a superkey of R6</w:t>
             </w:r>
           </w:p>
         </w:tc>
@@ -6653,25 +6769,7 @@
                 <w:sz w:val="28"/>
                 <w:szCs w:val="28"/>
               </w:rPr>
-              <w:t xml:space="preserve"> JK; BI is a </w:t>
-            </w:r>
-            <w:proofErr w:type="spellStart"/>
-            <w:r>
-              <w:rPr>
-                <w:rFonts w:ascii="Arial" w:hAnsi="Arial" w:cs="Arial"/>
-                <w:sz w:val="28"/>
-                <w:szCs w:val="28"/>
-              </w:rPr>
-              <w:t>superkey</w:t>
-            </w:r>
-            <w:proofErr w:type="spellEnd"/>
-            <w:r>
-              <w:rPr>
-                <w:rFonts w:ascii="Arial" w:hAnsi="Arial" w:cs="Arial"/>
-                <w:sz w:val="28"/>
-                <w:szCs w:val="28"/>
-              </w:rPr>
-              <w:t xml:space="preserve"> of R4</w:t>
+              <w:t xml:space="preserve"> JK; BI is a superkey of R4</w:t>
             </w:r>
           </w:p>
         </w:tc>
@@ -7503,34 +7601,15 @@
           <w:szCs w:val="28"/>
           <w:u w:val="single"/>
         </w:rPr>
-        <w:t xml:space="preserve">The final decomposition </w:t>
-      </w:r>
-      <w:proofErr w:type="gramStart"/>
-      <w:r>
-        <w:rPr>
-          <w:rFonts w:ascii="Arial" w:hAnsi="Arial" w:cs="Arial"/>
-          <w:sz w:val="28"/>
-          <w:szCs w:val="28"/>
-          <w:u w:val="single"/>
-        </w:rPr>
-        <w:t>is</w:t>
-      </w:r>
-      <w:r>
-        <w:rPr>
-          <w:rFonts w:ascii="Arial" w:hAnsi="Arial" w:cs="Arial"/>
-          <w:sz w:val="28"/>
-          <w:szCs w:val="28"/>
-        </w:rPr>
-        <w:t>:</w:t>
-      </w:r>
-      <w:proofErr w:type="gramEnd"/>
-      <w:r>
-        <w:rPr>
-          <w:rFonts w:ascii="Arial" w:hAnsi="Arial" w:cs="Arial"/>
-          <w:sz w:val="28"/>
-          <w:szCs w:val="28"/>
-        </w:rPr>
-        <w:t xml:space="preserve"> </w:t>
+        <w:t>The final decomposition is</w:t>
+      </w:r>
+      <w:r>
+        <w:rPr>
+          <w:rFonts w:ascii="Arial" w:hAnsi="Arial" w:cs="Arial"/>
+          <w:sz w:val="28"/>
+          <w:szCs w:val="28"/>
+        </w:rPr>
+        <w:t xml:space="preserve">: </w:t>
       </w:r>
       <w:r>
         <w:rPr>
@@ -7802,33 +7881,15 @@
           <w:sz w:val="28"/>
           <w:szCs w:val="28"/>
         </w:rPr>
-        <w:t xml:space="preserve"> = </w:t>
-      </w:r>
-      <w:proofErr w:type="gramStart"/>
-      <w:r>
-        <w:rPr>
-          <w:rFonts w:ascii="Arial" w:hAnsi="Arial" w:cs="Arial"/>
-          <w:sz w:val="28"/>
-          <w:szCs w:val="28"/>
-        </w:rPr>
-        <w:t xml:space="preserve">{ </w:t>
-      </w:r>
-      <w:r>
-        <w:rPr>
-          <w:rFonts w:ascii="Arial" w:hAnsi="Arial" w:cs="Arial"/>
-          <w:sz w:val="28"/>
-          <w:szCs w:val="28"/>
-        </w:rPr>
-        <w:t>ACDE</w:t>
-      </w:r>
-      <w:proofErr w:type="gramEnd"/>
-      <w:r>
-        <w:rPr>
-          <w:rFonts w:ascii="Arial" w:hAnsi="Arial" w:cs="Arial"/>
-          <w:sz w:val="28"/>
-          <w:szCs w:val="28"/>
-        </w:rPr>
-        <w:t xml:space="preserve"> → B, BF → AD, B → CF, CD → AF, ABF → CDH</w:t>
+        <w:t xml:space="preserve"> = { </w:t>
+      </w:r>
+      <w:r>
+        <w:rPr>
+          <w:rFonts w:ascii="Arial" w:hAnsi="Arial" w:cs="Arial"/>
+          <w:sz w:val="28"/>
+          <w:szCs w:val="28"/>
+        </w:rPr>
+        <w:t>ACDE → B, BF → AD, B → CF, CD → AF, ABF → CDH</w:t>
       </w:r>
       <w:r>
         <w:rPr>
@@ -8653,6 +8714,7 @@
                 <w:sz w:val="28"/>
                 <w:szCs w:val="28"/>
               </w:rPr>
+              <w:lastRenderedPageBreak/>
               <w:t>2</w:t>
             </w:r>
           </w:p>
@@ -8986,7 +9048,6 @@
                 <w:sz w:val="28"/>
                 <w:szCs w:val="28"/>
               </w:rPr>
-              <w:lastRenderedPageBreak/>
               <w:t>5</w:t>
             </w:r>
           </w:p>
@@ -9917,41 +9978,23 @@
           <w:sz w:val="28"/>
           <w:szCs w:val="28"/>
         </w:rPr>
+        <w:t xml:space="preserve"> 10 </w:t>
+      </w:r>
+      <w:r>
+        <w:rPr>
+          <w:rFonts w:ascii="Arial" w:hAnsi="Arial" w:cs="Arial"/>
+          <w:sz w:val="28"/>
+          <w:szCs w:val="28"/>
+        </w:rPr>
         <w:t xml:space="preserve"> </w:t>
       </w:r>
-      <w:proofErr w:type="gramStart"/>
-      <w:r>
-        <w:rPr>
-          <w:rFonts w:ascii="Arial" w:hAnsi="Arial" w:cs="Arial"/>
-          <w:sz w:val="28"/>
-          <w:szCs w:val="28"/>
-        </w:rPr>
-        <w:t xml:space="preserve">10 </w:t>
-      </w:r>
-      <w:r>
-        <w:rPr>
-          <w:rFonts w:ascii="Arial" w:hAnsi="Arial" w:cs="Arial"/>
-          <w:sz w:val="28"/>
-          <w:szCs w:val="28"/>
-        </w:rPr>
-        <w:t xml:space="preserve"> </w:t>
-      </w:r>
-      <w:r>
-        <w:rPr>
-          <w:rFonts w:ascii="Arial" w:hAnsi="Arial" w:cs="Arial"/>
-          <w:sz w:val="28"/>
-          <w:szCs w:val="28"/>
-        </w:rPr>
-        <w:t>ABF</w:t>
-      </w:r>
-      <w:proofErr w:type="gramEnd"/>
-      <w:r>
-        <w:rPr>
-          <w:rFonts w:ascii="Arial" w:hAnsi="Arial" w:cs="Arial"/>
-          <w:sz w:val="28"/>
-          <w:szCs w:val="28"/>
-        </w:rPr>
-        <w:t xml:space="preserve"> </w:t>
+      <w:r>
+        <w:rPr>
+          <w:rFonts w:ascii="Arial" w:hAnsi="Arial" w:cs="Arial"/>
+          <w:sz w:val="28"/>
+          <w:szCs w:val="28"/>
+        </w:rPr>
+        <w:t xml:space="preserve">ABF </w:t>
       </w:r>
       <w:r>
         <w:rPr>
@@ -10473,16 +10516,15 @@
           <w:szCs w:val="28"/>
         </w:rPr>
       </w:pPr>
-      <w:proofErr w:type="gramStart"/>
-      <w:r>
-        <w:rPr>
-          <w:rFonts w:ascii="Arial" w:hAnsi="Arial" w:cs="Arial"/>
-          <w:sz w:val="28"/>
-          <w:szCs w:val="28"/>
-        </w:rPr>
+      <w:r>
+        <w:rPr>
+          <w:rFonts w:ascii="Arial" w:hAnsi="Arial" w:cs="Arial"/>
+          <w:sz w:val="28"/>
+          <w:szCs w:val="28"/>
+        </w:rPr>
+        <w:lastRenderedPageBreak/>
         <w:t>3  BF</w:t>
       </w:r>
-      <w:proofErr w:type="gramEnd"/>
       <w:r>
         <w:rPr>
           <w:rFonts w:ascii="Arial" w:hAnsi="Arial" w:cs="Arial"/>
@@ -10598,24 +10640,13 @@
           <w:szCs w:val="28"/>
         </w:rPr>
       </w:pPr>
-      <w:proofErr w:type="gramStart"/>
-      <w:r>
-        <w:rPr>
-          <w:rFonts w:ascii="Arial" w:hAnsi="Arial" w:cs="Arial"/>
-          <w:sz w:val="28"/>
-          <w:szCs w:val="28"/>
-        </w:rPr>
-        <w:lastRenderedPageBreak/>
-        <w:t>6  CD</w:t>
-      </w:r>
-      <w:proofErr w:type="gramEnd"/>
-      <w:r>
-        <w:rPr>
-          <w:rFonts w:ascii="Arial" w:hAnsi="Arial" w:cs="Arial"/>
-          <w:sz w:val="28"/>
-          <w:szCs w:val="28"/>
-        </w:rPr>
-        <w:t xml:space="preserve"> </w:t>
+      <w:r>
+        <w:rPr>
+          <w:rFonts w:ascii="Arial" w:hAnsi="Arial" w:cs="Arial"/>
+          <w:sz w:val="28"/>
+          <w:szCs w:val="28"/>
+        </w:rPr>
+        <w:t xml:space="preserve">6  CD </w:t>
       </w:r>
       <w:r>
         <w:rPr>
@@ -10713,18 +10744,8 @@
           <w:sz w:val="28"/>
           <w:szCs w:val="28"/>
         </w:rPr>
-        <w:t xml:space="preserve"> = D, can’t reduce LHS to </w:t>
-      </w:r>
-      <w:proofErr w:type="spellStart"/>
-      <w:r>
-        <w:rPr>
-          <w:rFonts w:ascii="Arial" w:hAnsi="Arial" w:cs="Arial"/>
-          <w:sz w:val="28"/>
-          <w:szCs w:val="28"/>
-        </w:rPr>
-        <w:t>D</w:t>
-      </w:r>
-      <w:proofErr w:type="spellEnd"/>
+        <w:t xml:space="preserve"> = D, can’t reduce LHS to D</w:t>
+      </w:r>
       <w:r>
         <w:rPr>
           <w:rFonts w:ascii="Arial" w:hAnsi="Arial" w:cs="Arial"/>
@@ -10769,23 +10790,13 @@
           <w:szCs w:val="28"/>
         </w:rPr>
       </w:pPr>
-      <w:proofErr w:type="gramStart"/>
-      <w:r>
-        <w:rPr>
-          <w:rFonts w:ascii="Arial" w:hAnsi="Arial" w:cs="Arial"/>
-          <w:sz w:val="28"/>
-          <w:szCs w:val="28"/>
-        </w:rPr>
-        <w:t>7  CD</w:t>
-      </w:r>
-      <w:proofErr w:type="gramEnd"/>
-      <w:r>
-        <w:rPr>
-          <w:rFonts w:ascii="Arial" w:hAnsi="Arial" w:cs="Arial"/>
-          <w:sz w:val="28"/>
-          <w:szCs w:val="28"/>
-        </w:rPr>
-        <w:t xml:space="preserve"> </w:t>
+      <w:r>
+        <w:rPr>
+          <w:rFonts w:ascii="Arial" w:hAnsi="Arial" w:cs="Arial"/>
+          <w:sz w:val="28"/>
+          <w:szCs w:val="28"/>
+        </w:rPr>
+        <w:t xml:space="preserve">7  CD </w:t>
       </w:r>
       <w:r>
         <w:rPr>
@@ -10883,18 +10894,8 @@
           <w:sz w:val="28"/>
           <w:szCs w:val="28"/>
         </w:rPr>
-        <w:t xml:space="preserve"> = D, can’t reduce LHS to </w:t>
-      </w:r>
-      <w:proofErr w:type="spellStart"/>
-      <w:r>
-        <w:rPr>
-          <w:rFonts w:ascii="Arial" w:hAnsi="Arial" w:cs="Arial"/>
-          <w:sz w:val="28"/>
-          <w:szCs w:val="28"/>
-        </w:rPr>
-        <w:t>D</w:t>
-      </w:r>
-      <w:proofErr w:type="spellEnd"/>
+        <w:t xml:space="preserve"> = D, can’t reduce LHS to D</w:t>
+      </w:r>
       <w:r>
         <w:rPr>
           <w:rFonts w:ascii="Arial" w:hAnsi="Arial" w:cs="Arial"/>
@@ -10929,23 +10930,13 @@
           <w:szCs w:val="28"/>
         </w:rPr>
       </w:pPr>
-      <w:proofErr w:type="gramStart"/>
-      <w:r>
-        <w:rPr>
-          <w:rFonts w:ascii="Arial" w:hAnsi="Arial" w:cs="Arial"/>
-          <w:sz w:val="28"/>
-          <w:szCs w:val="28"/>
-        </w:rPr>
-        <w:t>10  ABF</w:t>
-      </w:r>
-      <w:proofErr w:type="gramEnd"/>
-      <w:r>
-        <w:rPr>
-          <w:rFonts w:ascii="Arial" w:hAnsi="Arial" w:cs="Arial"/>
-          <w:sz w:val="28"/>
-          <w:szCs w:val="28"/>
-        </w:rPr>
-        <w:t xml:space="preserve"> </w:t>
+      <w:r>
+        <w:rPr>
+          <w:rFonts w:ascii="Arial" w:hAnsi="Arial" w:cs="Arial"/>
+          <w:sz w:val="28"/>
+          <w:szCs w:val="28"/>
+        </w:rPr>
+        <w:t xml:space="preserve">10  ABF </w:t>
       </w:r>
       <w:r>
         <w:rPr>
@@ -10977,15 +10968,7 @@
           <w:sz w:val="28"/>
           <w:szCs w:val="28"/>
         </w:rPr>
-        <w:t xml:space="preserve">    </w:t>
-      </w:r>
-      <w:r>
-        <w:rPr>
-          <w:rFonts w:ascii="Arial" w:hAnsi="Arial" w:cs="Arial"/>
-          <w:sz w:val="28"/>
-          <w:szCs w:val="28"/>
-        </w:rPr>
-        <w:t xml:space="preserve"> </w:t>
+        <w:t xml:space="preserve">     </w:t>
       </w:r>
       <w:r>
         <w:rPr>
@@ -11026,15 +11009,7 @@
           <w:sz w:val="28"/>
           <w:szCs w:val="28"/>
         </w:rPr>
-        <w:t xml:space="preserve">    </w:t>
-      </w:r>
-      <w:r>
-        <w:rPr>
-          <w:rFonts w:ascii="Arial" w:hAnsi="Arial" w:cs="Arial"/>
-          <w:sz w:val="28"/>
-          <w:szCs w:val="28"/>
-        </w:rPr>
-        <w:t xml:space="preserve"> </w:t>
+        <w:t xml:space="preserve">     </w:t>
       </w:r>
       <w:r>
         <w:rPr>
@@ -11239,23 +11214,13 @@
         </w:rPr>
         <w:br/>
       </w:r>
-      <w:proofErr w:type="gramStart"/>
-      <w:r>
-        <w:rPr>
-          <w:rFonts w:ascii="Arial" w:hAnsi="Arial" w:cs="Arial"/>
-          <w:sz w:val="28"/>
-          <w:szCs w:val="28"/>
-        </w:rPr>
-        <w:t>10’  B</w:t>
-      </w:r>
-      <w:proofErr w:type="gramEnd"/>
-      <w:r>
-        <w:rPr>
-          <w:rFonts w:ascii="Arial" w:hAnsi="Arial" w:cs="Arial"/>
-          <w:sz w:val="28"/>
-          <w:szCs w:val="28"/>
-        </w:rPr>
-        <w:t xml:space="preserve"> → H</w:t>
+      <w:r>
+        <w:rPr>
+          <w:rFonts w:ascii="Arial" w:hAnsi="Arial" w:cs="Arial"/>
+          <w:sz w:val="28"/>
+          <w:szCs w:val="28"/>
+        </w:rPr>
+        <w:t>10’  B → H</w:t>
       </w:r>
     </w:p>
     <w:p>
@@ -11288,15 +11253,7 @@
           <w:sz w:val="28"/>
           <w:szCs w:val="28"/>
         </w:rPr>
-        <w:t xml:space="preserve">, </w:t>
-      </w:r>
-      <w:r>
-        <w:rPr>
-          <w:rFonts w:ascii="Arial" w:hAnsi="Arial" w:cs="Arial"/>
-          <w:sz w:val="28"/>
-          <w:szCs w:val="28"/>
-        </w:rPr>
-        <w:t xml:space="preserve">B </w:t>
+        <w:t xml:space="preserve">, B </w:t>
       </w:r>
       <w:r>
         <w:rPr>
@@ -11312,15 +11269,7 @@
           <w:sz w:val="28"/>
           <w:szCs w:val="28"/>
         </w:rPr>
-        <w:t xml:space="preserve"> D</w:t>
-      </w:r>
-      <w:r>
-        <w:rPr>
-          <w:rFonts w:ascii="Arial" w:hAnsi="Arial" w:cs="Arial"/>
-          <w:sz w:val="28"/>
-          <w:szCs w:val="28"/>
-        </w:rPr>
-        <w:t xml:space="preserve">, </w:t>
+        <w:t xml:space="preserve"> D, </w:t>
       </w:r>
       <w:r>
         <w:rPr>
@@ -12090,6 +12039,7 @@
                 <w:sz w:val="28"/>
                 <w:szCs w:val="28"/>
               </w:rPr>
+              <w:lastRenderedPageBreak/>
               <w:t>7</w:t>
             </w:r>
           </w:p>
@@ -12322,7 +12272,6 @@
           <w:sz w:val="28"/>
           <w:szCs w:val="28"/>
         </w:rPr>
-        <w:lastRenderedPageBreak/>
         <w:t>Thus, we can now remove FD #5 from the set of relations.</w:t>
       </w:r>
     </w:p>
@@ -12340,25 +12289,7 @@
           <w:sz w:val="28"/>
           <w:szCs w:val="28"/>
         </w:rPr>
-        <w:t xml:space="preserve">This set, </w:t>
-      </w:r>
-      <w:proofErr w:type="gramStart"/>
-      <w:r>
-        <w:rPr>
-          <w:rFonts w:ascii="Arial" w:hAnsi="Arial" w:cs="Arial"/>
-          <w:sz w:val="28"/>
-          <w:szCs w:val="28"/>
-        </w:rPr>
-        <w:t>let’s</w:t>
-      </w:r>
-      <w:proofErr w:type="gramEnd"/>
-      <w:r>
-        <w:rPr>
-          <w:rFonts w:ascii="Arial" w:hAnsi="Arial" w:cs="Arial"/>
-          <w:sz w:val="28"/>
-          <w:szCs w:val="28"/>
-        </w:rPr>
-        <w:t xml:space="preserve"> call it S4, is minimal basis:</w:t>
+        <w:t>This set, let’s call it S4, is minimal basis:</w:t>
       </w:r>
     </w:p>
     <w:p>
@@ -12564,24 +12495,7 @@
           <w:szCs w:val="28"/>
         </w:rPr>
         <w:br/>
-      </w:r>
-      <w:proofErr w:type="gramStart"/>
-      <w:r>
-        <w:rPr>
-          <w:rFonts w:ascii="Arial" w:hAnsi="Arial" w:cs="Arial"/>
-          <w:sz w:val="28"/>
-          <w:szCs w:val="28"/>
-        </w:rPr>
-        <w:t>1’  CDE</w:t>
-      </w:r>
-      <w:proofErr w:type="gramEnd"/>
-      <w:r>
-        <w:rPr>
-          <w:rFonts w:ascii="Arial" w:hAnsi="Arial" w:cs="Arial"/>
-          <w:sz w:val="28"/>
-          <w:szCs w:val="28"/>
-        </w:rPr>
-        <w:t xml:space="preserve"> </w:t>
+        <w:t xml:space="preserve">1’  CDE </w:t>
       </w:r>
       <w:r>
         <w:rPr>
@@ -12608,7 +12522,6 @@
           <w:szCs w:val="28"/>
         </w:rPr>
       </w:pPr>
-      <w:proofErr w:type="gramStart"/>
       <w:r>
         <w:rPr>
           <w:rFonts w:ascii="Arial" w:hAnsi="Arial" w:cs="Arial"/>
@@ -12617,7 +12530,6 @@
         </w:rPr>
         <w:t>Impossible to simplify further.</w:t>
       </w:r>
-      <w:proofErr w:type="gramEnd"/>
     </w:p>
     <w:p>
       <w:pPr>
@@ -12665,15 +12577,7 @@
           <w:sz w:val="28"/>
           <w:szCs w:val="28"/>
         </w:rPr>
-        <w:t xml:space="preserve"> C</w:t>
-      </w:r>
-      <w:r>
-        <w:rPr>
-          <w:rFonts w:ascii="Arial" w:hAnsi="Arial" w:cs="Arial"/>
-          <w:sz w:val="28"/>
-          <w:szCs w:val="28"/>
-        </w:rPr>
-        <w:t xml:space="preserve">, </w:t>
+        <w:t xml:space="preserve"> C, </w:t>
       </w:r>
       <w:r>
         <w:rPr>
@@ -12705,23 +12609,7 @@
           <w:sz w:val="28"/>
           <w:szCs w:val="28"/>
         </w:rPr>
-        <w:t xml:space="preserve"> D</w:t>
-      </w:r>
-      <w:r>
-        <w:rPr>
-          <w:rFonts w:ascii="Arial" w:hAnsi="Arial" w:cs="Arial"/>
-          <w:sz w:val="28"/>
-          <w:szCs w:val="28"/>
-        </w:rPr>
-        <w:t xml:space="preserve"> , </w:t>
-      </w:r>
-      <w:r>
-        <w:rPr>
-          <w:rFonts w:ascii="Arial" w:hAnsi="Arial" w:cs="Arial"/>
-          <w:sz w:val="28"/>
-          <w:szCs w:val="28"/>
-        </w:rPr>
-        <w:t xml:space="preserve">B </w:t>
+        <w:t xml:space="preserve"> D , B </w:t>
       </w:r>
       <w:r>
         <w:rPr>
@@ -12737,23 +12625,7 @@
           <w:sz w:val="28"/>
           <w:szCs w:val="28"/>
         </w:rPr>
-        <w:t xml:space="preserve"> H</w:t>
-      </w:r>
-      <w:r>
-        <w:rPr>
-          <w:rFonts w:ascii="Arial" w:hAnsi="Arial" w:cs="Arial"/>
-          <w:sz w:val="28"/>
-          <w:szCs w:val="28"/>
-        </w:rPr>
-        <w:t xml:space="preserve"> , </w:t>
-      </w:r>
-      <w:r>
-        <w:rPr>
-          <w:rFonts w:ascii="Arial" w:hAnsi="Arial" w:cs="Arial"/>
-          <w:sz w:val="28"/>
-          <w:szCs w:val="28"/>
-        </w:rPr>
-        <w:t xml:space="preserve">CD </w:t>
+        <w:t xml:space="preserve"> H , CD </w:t>
       </w:r>
       <w:r>
         <w:rPr>
@@ -12769,23 +12641,7 @@
           <w:sz w:val="28"/>
           <w:szCs w:val="28"/>
         </w:rPr>
-        <w:t xml:space="preserve"> A</w:t>
-      </w:r>
-      <w:r>
-        <w:rPr>
-          <w:rFonts w:ascii="Arial" w:hAnsi="Arial" w:cs="Arial"/>
-          <w:sz w:val="28"/>
-          <w:szCs w:val="28"/>
-        </w:rPr>
-        <w:t xml:space="preserve">,  </w:t>
-      </w:r>
-      <w:r>
-        <w:rPr>
-          <w:rFonts w:ascii="Arial" w:hAnsi="Arial" w:cs="Arial"/>
-          <w:sz w:val="28"/>
-          <w:szCs w:val="28"/>
-        </w:rPr>
-        <w:t xml:space="preserve">CD </w:t>
+        <w:t xml:space="preserve"> A,  CD </w:t>
       </w:r>
       <w:r>
         <w:rPr>
@@ -12801,23 +12657,7 @@
           <w:sz w:val="28"/>
           <w:szCs w:val="28"/>
         </w:rPr>
-        <w:t xml:space="preserve"> F</w:t>
-      </w:r>
-      <w:r>
-        <w:rPr>
-          <w:rFonts w:ascii="Arial" w:hAnsi="Arial" w:cs="Arial"/>
-          <w:sz w:val="28"/>
-          <w:szCs w:val="28"/>
-        </w:rPr>
-        <w:t xml:space="preserve">, </w:t>
-      </w:r>
-      <w:r>
-        <w:rPr>
-          <w:rFonts w:ascii="Arial" w:hAnsi="Arial" w:cs="Arial"/>
-          <w:sz w:val="28"/>
-          <w:szCs w:val="28"/>
-        </w:rPr>
-        <w:t xml:space="preserve">CDE </w:t>
+        <w:t xml:space="preserve"> F, CDE </w:t>
       </w:r>
       <w:r>
         <w:rPr>
@@ -13667,7 +13507,39 @@
           <w:sz w:val="28"/>
           <w:szCs w:val="28"/>
         </w:rPr>
-        <w:t>CD.</w:t>
+        <w:t>CD</w:t>
+      </w:r>
+      <w:r>
+        <w:rPr>
+          <w:rFonts w:ascii="Arial" w:hAnsi="Arial" w:cs="Arial"/>
+          <w:sz w:val="28"/>
+          <w:szCs w:val="28"/>
+        </w:rPr>
+        <w:t xml:space="preserve"> and therefore must be </w:t>
+      </w:r>
+      <w:r>
+        <w:rPr>
+          <w:rFonts w:ascii="Arial" w:hAnsi="Arial" w:cs="Arial"/>
+          <w:sz w:val="28"/>
+          <w:szCs w:val="28"/>
+        </w:rPr>
+        <w:t xml:space="preserve">non-minimal </w:t>
+      </w:r>
+      <w:r>
+        <w:rPr>
+          <w:rFonts w:ascii="Arial" w:hAnsi="Arial" w:cs="Arial"/>
+          <w:sz w:val="28"/>
+          <w:szCs w:val="28"/>
+        </w:rPr>
+        <w:t>superkeys</w:t>
+      </w:r>
+      <w:r>
+        <w:rPr>
+          <w:rFonts w:ascii="Arial" w:hAnsi="Arial" w:cs="Arial"/>
+          <w:sz w:val="28"/>
+          <w:szCs w:val="28"/>
+        </w:rPr>
+        <w:t>.</w:t>
       </w:r>
     </w:p>
     <w:p>
@@ -13678,23 +13550,14 @@
           <w:szCs w:val="28"/>
         </w:rPr>
       </w:pPr>
-      <w:proofErr w:type="gramStart"/>
-      <w:r>
-        <w:rPr>
-          <w:rFonts w:ascii="Arial" w:hAnsi="Arial" w:cs="Arial"/>
-          <w:sz w:val="28"/>
-          <w:szCs w:val="28"/>
-        </w:rPr>
-        <w:t>So</w:t>
-      </w:r>
-      <w:proofErr w:type="gramEnd"/>
-      <w:r>
-        <w:rPr>
-          <w:rFonts w:ascii="Arial" w:hAnsi="Arial" w:cs="Arial"/>
-          <w:sz w:val="28"/>
-          <w:szCs w:val="28"/>
-        </w:rPr>
-        <w:t>, there are two keys</w:t>
+      <w:r>
+        <w:rPr>
+          <w:rFonts w:ascii="Arial" w:hAnsi="Arial" w:cs="Arial"/>
+          <w:sz w:val="28"/>
+          <w:szCs w:val="28"/>
+        </w:rPr>
+        <w:lastRenderedPageBreak/>
+        <w:t>So, there are two keys</w:t>
       </w:r>
       <w:r>
         <w:rPr>
@@ -13796,7 +13659,6 @@
           <w:sz w:val="28"/>
           <w:szCs w:val="28"/>
         </w:rPr>
-        <w:lastRenderedPageBreak/>
         <w:t>(c)</w:t>
       </w:r>
     </w:p>
@@ -13814,25 +13676,7 @@
           <w:sz w:val="28"/>
           <w:szCs w:val="28"/>
         </w:rPr>
-        <w:t xml:space="preserve">We will merge the RHSs of S4, and call </w:t>
-      </w:r>
-      <w:proofErr w:type="gramStart"/>
-      <w:r>
-        <w:rPr>
-          <w:rFonts w:ascii="Arial" w:hAnsi="Arial" w:cs="Arial"/>
-          <w:sz w:val="28"/>
-          <w:szCs w:val="28"/>
-        </w:rPr>
-        <w:t>these</w:t>
-      </w:r>
-      <w:proofErr w:type="gramEnd"/>
-      <w:r>
-        <w:rPr>
-          <w:rFonts w:ascii="Arial" w:hAnsi="Arial" w:cs="Arial"/>
-          <w:sz w:val="28"/>
-          <w:szCs w:val="28"/>
-        </w:rPr>
-        <w:t xml:space="preserve"> FDs S5:</w:t>
+        <w:t>We will merge the RHSs of S4, and call these FDs S5:</w:t>
       </w:r>
     </w:p>
     <w:p>
@@ -13874,24 +13718,7 @@
           <w:szCs w:val="28"/>
         </w:rPr>
         <w:br/>
-      </w:r>
-      <w:proofErr w:type="spellStart"/>
-      <w:r>
-        <w:rPr>
-          <w:rFonts w:ascii="Arial" w:hAnsi="Arial" w:cs="Arial"/>
-          <w:sz w:val="28"/>
-          <w:szCs w:val="28"/>
-        </w:rPr>
-        <w:t>B</w:t>
-      </w:r>
-      <w:proofErr w:type="spellEnd"/>
-      <w:r>
-        <w:rPr>
-          <w:rFonts w:ascii="Arial" w:hAnsi="Arial" w:cs="Arial"/>
-          <w:sz w:val="28"/>
-          <w:szCs w:val="28"/>
-        </w:rPr>
-        <w:t xml:space="preserve"> </w:t>
+        <w:t xml:space="preserve">B </w:t>
       </w:r>
       <w:r>
         <w:rPr>
@@ -13960,7 +13787,6 @@
           <w:szCs w:val="28"/>
         </w:rPr>
       </w:pPr>
-      <w:proofErr w:type="gramStart"/>
       <w:r>
         <w:rPr>
           <w:rFonts w:ascii="Arial" w:hAnsi="Arial" w:cs="Arial"/>
@@ -13969,7 +13795,6 @@
         </w:rPr>
         <w:t>R1(</w:t>
       </w:r>
-      <w:proofErr w:type="gramEnd"/>
       <w:r>
         <w:rPr>
           <w:rFonts w:ascii="Arial" w:hAnsi="Arial" w:cs="Arial"/>
@@ -13993,25 +13818,15 @@
           <w:sz w:val="28"/>
           <w:szCs w:val="28"/>
         </w:rPr>
-        <w:t xml:space="preserve">Since none of the keys is a subset of R1, R2, or R3, we need to add one of them, say </w:t>
-      </w:r>
-      <w:proofErr w:type="gramStart"/>
-      <w:r>
-        <w:rPr>
-          <w:rFonts w:ascii="Arial" w:hAnsi="Arial" w:cs="Arial"/>
-          <w:sz w:val="28"/>
-          <w:szCs w:val="28"/>
-        </w:rPr>
-        <w:t>R4(</w:t>
-      </w:r>
-      <w:proofErr w:type="gramEnd"/>
-      <w:r>
-        <w:rPr>
-          <w:rFonts w:ascii="Arial" w:hAnsi="Arial" w:cs="Arial"/>
-          <w:sz w:val="28"/>
-          <w:szCs w:val="28"/>
-        </w:rPr>
-        <w:t>B,E,G)</w:t>
+        <w:t>Since none of the keys is a subset of R1, R2, or R3, we need to add one of them, say R4(B,E,G)</w:t>
+      </w:r>
+      <w:r>
+        <w:rPr>
+          <w:rFonts w:ascii="Arial" w:hAnsi="Arial" w:cs="Arial"/>
+          <w:sz w:val="28"/>
+          <w:szCs w:val="28"/>
+        </w:rPr>
+        <w:t xml:space="preserve"> because BEG is a key as per part B above.</w:t>
       </w:r>
     </w:p>
     <w:p>
@@ -14028,25 +13843,7 @@
           <w:sz w:val="28"/>
           <w:szCs w:val="28"/>
         </w:rPr>
-        <w:t xml:space="preserve">The final set of relations (decomposition of relation </w:t>
-      </w:r>
-      <w:proofErr w:type="spellStart"/>
-      <w:r>
-        <w:rPr>
-          <w:rFonts w:ascii="Arial" w:hAnsi="Arial" w:cs="Arial"/>
-          <w:sz w:val="28"/>
-          <w:szCs w:val="28"/>
-        </w:rPr>
-        <w:t>P in</w:t>
-      </w:r>
-      <w:proofErr w:type="spellEnd"/>
-      <w:r>
-        <w:rPr>
-          <w:rFonts w:ascii="Arial" w:hAnsi="Arial" w:cs="Arial"/>
-          <w:sz w:val="28"/>
-          <w:szCs w:val="28"/>
-        </w:rPr>
-        <w:t xml:space="preserve"> 3NF) is:</w:t>
+        <w:t>The final set of relations (decomposition of relation P in 3NF) is:</w:t>
       </w:r>
     </w:p>
     <w:p>
@@ -14071,7 +13868,55 @@
           <w:sz w:val="28"/>
           <w:szCs w:val="28"/>
         </w:rPr>
-        <w:t>B,C,D,E),</w:t>
+        <w:t>B,</w:t>
+      </w:r>
+      <w:r>
+        <w:rPr>
+          <w:rFonts w:ascii="Arial" w:hAnsi="Arial" w:cs="Arial"/>
+          <w:sz w:val="28"/>
+          <w:szCs w:val="28"/>
+        </w:rPr>
+        <w:t xml:space="preserve"> </w:t>
+      </w:r>
+      <w:r>
+        <w:rPr>
+          <w:rFonts w:ascii="Arial" w:hAnsi="Arial" w:cs="Arial"/>
+          <w:sz w:val="28"/>
+          <w:szCs w:val="28"/>
+        </w:rPr>
+        <w:t>C,</w:t>
+      </w:r>
+      <w:r>
+        <w:rPr>
+          <w:rFonts w:ascii="Arial" w:hAnsi="Arial" w:cs="Arial"/>
+          <w:sz w:val="28"/>
+          <w:szCs w:val="28"/>
+        </w:rPr>
+        <w:t xml:space="preserve"> </w:t>
+      </w:r>
+      <w:r>
+        <w:rPr>
+          <w:rFonts w:ascii="Arial" w:hAnsi="Arial" w:cs="Arial"/>
+          <w:sz w:val="28"/>
+          <w:szCs w:val="28"/>
+        </w:rPr>
+        <w:t>D,</w:t>
+      </w:r>
+      <w:r>
+        <w:rPr>
+          <w:rFonts w:ascii="Arial" w:hAnsi="Arial" w:cs="Arial"/>
+          <w:sz w:val="28"/>
+          <w:szCs w:val="28"/>
+        </w:rPr>
+        <w:t xml:space="preserve"> </w:t>
+      </w:r>
+      <w:r>
+        <w:rPr>
+          <w:rFonts w:ascii="Arial" w:hAnsi="Arial" w:cs="Arial"/>
+          <w:sz w:val="28"/>
+          <w:szCs w:val="28"/>
+        </w:rPr>
+        <w:t>E),</w:t>
       </w:r>
       <w:r>
         <w:rPr>
@@ -14098,7 +13943,39 @@
           <w:szCs w:val="28"/>
         </w:rPr>
         <w:br/>
-        <w:t>R4(B,E,G)</w:t>
+        <w:t>R4(B,</w:t>
+      </w:r>
+      <w:r>
+        <w:rPr>
+          <w:rFonts w:ascii="Arial" w:hAnsi="Arial" w:cs="Arial"/>
+          <w:sz w:val="28"/>
+          <w:szCs w:val="28"/>
+        </w:rPr>
+        <w:t xml:space="preserve"> </w:t>
+      </w:r>
+      <w:r>
+        <w:rPr>
+          <w:rFonts w:ascii="Arial" w:hAnsi="Arial" w:cs="Arial"/>
+          <w:sz w:val="28"/>
+          <w:szCs w:val="28"/>
+        </w:rPr>
+        <w:t>E,</w:t>
+      </w:r>
+      <w:r>
+        <w:rPr>
+          <w:rFonts w:ascii="Arial" w:hAnsi="Arial" w:cs="Arial"/>
+          <w:sz w:val="28"/>
+          <w:szCs w:val="28"/>
+        </w:rPr>
+        <w:t xml:space="preserve"> </w:t>
+      </w:r>
+      <w:r>
+        <w:rPr>
+          <w:rFonts w:ascii="Arial" w:hAnsi="Arial" w:cs="Arial"/>
+          <w:sz w:val="28"/>
+          <w:szCs w:val="28"/>
+        </w:rPr>
+        <w:t>G)</w:t>
       </w:r>
     </w:p>
     <w:p>
@@ -14132,43 +14009,7 @@
           <w:sz w:val="28"/>
           <w:szCs w:val="28"/>
         </w:rPr>
-        <w:t xml:space="preserve">Each relation </w:t>
-      </w:r>
-      <w:proofErr w:type="gramStart"/>
-      <w:r>
-        <w:rPr>
-          <w:rFonts w:ascii="Arial" w:hAnsi="Arial" w:cs="Arial"/>
-          <w:sz w:val="28"/>
-          <w:szCs w:val="28"/>
-        </w:rPr>
-        <w:t>was formed</w:t>
-      </w:r>
-      <w:proofErr w:type="gramEnd"/>
-      <w:r>
-        <w:rPr>
-          <w:rFonts w:ascii="Arial" w:hAnsi="Arial" w:cs="Arial"/>
-          <w:sz w:val="28"/>
-          <w:szCs w:val="28"/>
-        </w:rPr>
-        <w:t xml:space="preserve"> from an FD in S5, so the LHS for each FD is a </w:t>
-      </w:r>
-      <w:proofErr w:type="spellStart"/>
-      <w:r>
-        <w:rPr>
-          <w:rFonts w:ascii="Arial" w:hAnsi="Arial" w:cs="Arial"/>
-          <w:sz w:val="28"/>
-          <w:szCs w:val="28"/>
-        </w:rPr>
-        <w:t>superkey</w:t>
-      </w:r>
-      <w:proofErr w:type="spellEnd"/>
-      <w:r>
-        <w:rPr>
-          <w:rFonts w:ascii="Arial" w:hAnsi="Arial" w:cs="Arial"/>
-          <w:sz w:val="28"/>
-          <w:szCs w:val="28"/>
-        </w:rPr>
-        <w:t xml:space="preserve"> for that relation.</w:t>
+        <w:t>Each relation was formed from an FD in S5, so the LHS for each FD is a superkey for that relation.</w:t>
       </w:r>
     </w:p>
     <w:p>
@@ -14185,25 +14026,7 @@
           <w:sz w:val="28"/>
           <w:szCs w:val="28"/>
         </w:rPr>
-        <w:t xml:space="preserve">However, we can look for other FDs because of whom BCNF </w:t>
-      </w:r>
-      <w:proofErr w:type="gramStart"/>
-      <w:r>
-        <w:rPr>
-          <w:rFonts w:ascii="Arial" w:hAnsi="Arial" w:cs="Arial"/>
-          <w:sz w:val="28"/>
-          <w:szCs w:val="28"/>
-        </w:rPr>
-        <w:t>is violated</w:t>
-      </w:r>
-      <w:proofErr w:type="gramEnd"/>
-      <w:r>
-        <w:rPr>
-          <w:rFonts w:ascii="Arial" w:hAnsi="Arial" w:cs="Arial"/>
-          <w:sz w:val="28"/>
-          <w:szCs w:val="28"/>
-        </w:rPr>
-        <w:t xml:space="preserve"> and then this schema is known to allow redundancy.</w:t>
+        <w:t>However, we can look for other FDs because of whom BCNF is violated and then this schema is known to allow redundancy.</w:t>
       </w:r>
     </w:p>
     <w:p>
@@ -14502,6 +14325,24 @@
               <w:t>= BCDHAF</w:t>
             </w:r>
           </w:p>
+          <w:p>
+            <w:pPr>
+              <w:jc w:val="center"/>
+              <w:rPr>
+                <w:rFonts w:ascii="Arial" w:hAnsi="Arial" w:cs="Arial"/>
+                <w:sz w:val="28"/>
+                <w:szCs w:val="28"/>
+              </w:rPr>
+            </w:pPr>
+            <w:r>
+              <w:rPr>
+                <w:rFonts w:ascii="Arial" w:hAnsi="Arial" w:cs="Arial"/>
+                <w:sz w:val="28"/>
+                <w:szCs w:val="28"/>
+              </w:rPr>
+              <w:t>= ABCDFH</w:t>
+            </w:r>
+          </w:p>
         </w:tc>
         <w:tc>
           <w:tcPr>
@@ -14538,25 +14379,7 @@
                 <w:sz w:val="28"/>
                 <w:szCs w:val="28"/>
               </w:rPr>
-              <w:t xml:space="preserve"> CDHAF; this is not a </w:t>
-            </w:r>
-            <w:proofErr w:type="spellStart"/>
-            <w:r>
-              <w:rPr>
-                <w:rFonts w:ascii="Arial" w:hAnsi="Arial" w:cs="Arial"/>
-                <w:sz w:val="28"/>
-                <w:szCs w:val="28"/>
-              </w:rPr>
-              <w:t>superkey</w:t>
-            </w:r>
-            <w:proofErr w:type="spellEnd"/>
-            <w:r>
-              <w:rPr>
-                <w:rFonts w:ascii="Arial" w:hAnsi="Arial" w:cs="Arial"/>
-                <w:sz w:val="28"/>
-                <w:szCs w:val="28"/>
-              </w:rPr>
-              <w:t xml:space="preserve"> of R1 because it is missing E</w:t>
+              <w:t xml:space="preserve"> CDHAF; this is not a superkey of R1 because it is missing E</w:t>
             </w:r>
           </w:p>
         </w:tc>
@@ -14585,9 +14408,33 @@
           <w:sz w:val="28"/>
           <w:szCs w:val="28"/>
         </w:rPr>
-        <w:t xml:space="preserve">Thus, due to the LHS of each FD not necessarily being a </w:t>
-      </w:r>
-      <w:proofErr w:type="spellStart"/>
+        <w:lastRenderedPageBreak/>
+        <w:t xml:space="preserve">Thus, </w:t>
+      </w:r>
+      <w:r>
+        <w:rPr>
+          <w:rFonts w:ascii="Arial" w:hAnsi="Arial" w:cs="Arial"/>
+          <w:sz w:val="28"/>
+          <w:szCs w:val="28"/>
+        </w:rPr>
+        <w:t>because not all LHS</w:t>
+      </w:r>
+      <w:r>
+        <w:rPr>
+          <w:rFonts w:ascii="Arial" w:hAnsi="Arial" w:cs="Arial"/>
+          <w:sz w:val="28"/>
+          <w:szCs w:val="28"/>
+        </w:rPr>
+        <w:t xml:space="preserve"> of each FD </w:t>
+      </w:r>
+      <w:r>
+        <w:rPr>
+          <w:rFonts w:ascii="Arial" w:hAnsi="Arial" w:cs="Arial"/>
+          <w:sz w:val="28"/>
+          <w:szCs w:val="28"/>
+        </w:rPr>
+        <w:t xml:space="preserve">form </w:t>
+      </w:r>
       <w:r>
         <w:rPr>
           <w:rFonts w:ascii="Arial" w:hAnsi="Arial" w:cs="Arial"/>
@@ -14596,7 +14443,14 @@
         </w:rPr>
         <w:t>superkey</w:t>
       </w:r>
-      <w:proofErr w:type="spellEnd"/>
+      <w:r>
+        <w:rPr>
+          <w:rFonts w:ascii="Arial" w:hAnsi="Arial" w:cs="Arial"/>
+          <w:sz w:val="28"/>
+          <w:szCs w:val="28"/>
+        </w:rPr>
+        <w:t>s in their relations</w:t>
+      </w:r>
       <w:r>
         <w:rPr>
           <w:rFonts w:ascii="Arial" w:hAnsi="Arial" w:cs="Arial"/>
@@ -14611,7 +14465,7 @@
           <w:sz w:val="28"/>
           <w:szCs w:val="28"/>
         </w:rPr>
-        <w:t>,</w:t>
+        <w:t>. Therefore</w:t>
       </w:r>
       <w:r>
         <w:rPr>
@@ -14627,25 +14481,7 @@
           <w:sz w:val="28"/>
           <w:szCs w:val="28"/>
         </w:rPr>
-        <w:t xml:space="preserve">BCNF </w:t>
-      </w:r>
-      <w:proofErr w:type="gramStart"/>
-      <w:r>
-        <w:rPr>
-          <w:rFonts w:ascii="Arial" w:hAnsi="Arial" w:cs="Arial"/>
-          <w:sz w:val="28"/>
-          <w:szCs w:val="28"/>
-        </w:rPr>
-        <w:t>is violated</w:t>
-      </w:r>
-      <w:proofErr w:type="gramEnd"/>
-      <w:r>
-        <w:rPr>
-          <w:rFonts w:ascii="Arial" w:hAnsi="Arial" w:cs="Arial"/>
-          <w:sz w:val="28"/>
-          <w:szCs w:val="28"/>
-        </w:rPr>
-        <w:t xml:space="preserve"> and </w:t>
+        <w:t xml:space="preserve">BCNF is violated and </w:t>
       </w:r>
       <w:r>
         <w:rPr>
@@ -14662,6 +14498,22 @@
           <w:szCs w:val="28"/>
         </w:rPr>
         <w:t>this schema allows redundancy.</w:t>
+      </w:r>
+      <w:r>
+        <w:rPr>
+          <w:rFonts w:ascii="Arial" w:hAnsi="Arial" w:cs="Arial"/>
+          <w:sz w:val="28"/>
+          <w:szCs w:val="28"/>
+        </w:rPr>
+        <w:t xml:space="preserve"> This is expected as 3NF does not necessarily guarantee no redundancy</w:t>
+      </w:r>
+      <w:r>
+        <w:rPr>
+          <w:rFonts w:ascii="Arial" w:hAnsi="Arial" w:cs="Arial"/>
+          <w:sz w:val="28"/>
+          <w:szCs w:val="28"/>
+        </w:rPr>
+        <w:t>.</w:t>
       </w:r>
       <w:bookmarkStart w:id="0" w:name="_GoBack"/>
       <w:bookmarkEnd w:id="0"/>
@@ -14677,7 +14529,7 @@
 </file>
 
 <file path=word/numbering.xml><?xml version="1.0" encoding="utf-8"?>
-<w:numbering xmlns:wpc="http://schemas.microsoft.com/office/word/2010/wordprocessingCanvas" xmlns:mc="http://schemas.openxmlformats.org/markup-compatibility/2006" xmlns:o="urn:schemas-microsoft-com:office:office" xmlns:r="http://schemas.openxmlformats.org/officeDocument/2006/relationships" xmlns:m="http://schemas.openxmlformats.org/officeDocument/2006/math" xmlns:v="urn:schemas-microsoft-com:vml" xmlns:wp14="http://schemas.microsoft.com/office/word/2010/wordprocessingDrawing" xmlns:wp="http://schemas.openxmlformats.org/drawingml/2006/wordprocessingDrawing" xmlns:w10="urn:schemas-microsoft-com:office:word" xmlns:w="http://schemas.openxmlformats.org/wordprocessingml/2006/main" xmlns:w14="http://schemas.microsoft.com/office/word/2010/wordml" xmlns:w15="http://schemas.microsoft.com/office/word/2012/wordml" xmlns:wpg="http://schemas.microsoft.com/office/word/2010/wordprocessingGroup" xmlns:wpi="http://schemas.microsoft.com/office/word/2010/wordprocessingInk" xmlns:wne="http://schemas.microsoft.com/office/word/2006/wordml" xmlns:wps="http://schemas.microsoft.com/office/word/2010/wordprocessingShape" mc:Ignorable="w14 w15 wp14">
+<w:numbering xmlns:wpc="http://schemas.microsoft.com/office/word/2010/wordprocessingCanvas" xmlns:cx="http://schemas.microsoft.com/office/drawing/2014/chartex" xmlns:cx1="http://schemas.microsoft.com/office/drawing/2015/9/8/chartex" xmlns:cx2="http://schemas.microsoft.com/office/drawing/2015/10/21/chartex" xmlns:cx3="http://schemas.microsoft.com/office/drawing/2016/5/9/chartex" xmlns:cx4="http://schemas.microsoft.com/office/drawing/2016/5/10/chartex" xmlns:cx5="http://schemas.microsoft.com/office/drawing/2016/5/11/chartex" xmlns:cx6="http://schemas.microsoft.com/office/drawing/2016/5/12/chartex" xmlns:cx7="http://schemas.microsoft.com/office/drawing/2016/5/13/chartex" xmlns:cx8="http://schemas.microsoft.com/office/drawing/2016/5/14/chartex" xmlns:mc="http://schemas.openxmlformats.org/markup-compatibility/2006" xmlns:o="urn:schemas-microsoft-com:office:office" xmlns:r="http://schemas.openxmlformats.org/officeDocument/2006/relationships" xmlns:m="http://schemas.openxmlformats.org/officeDocument/2006/math" xmlns:v="urn:schemas-microsoft-com:vml" xmlns:wp14="http://schemas.microsoft.com/office/word/2010/wordprocessingDrawing" xmlns:wp="http://schemas.openxmlformats.org/drawingml/2006/wordprocessingDrawing" xmlns:w10="urn:schemas-microsoft-com:office:word" xmlns:w="http://schemas.openxmlformats.org/wordprocessingml/2006/main" xmlns:w14="http://schemas.microsoft.com/office/word/2010/wordml" xmlns:w15="http://schemas.microsoft.com/office/word/2012/wordml" xmlns:w16se="http://schemas.microsoft.com/office/word/2015/wordml/symex" xmlns:wpg="http://schemas.microsoft.com/office/word/2010/wordprocessingGroup" xmlns:wpi="http://schemas.microsoft.com/office/word/2010/wordprocessingInk" xmlns:wne="http://schemas.microsoft.com/office/word/2006/wordml" xmlns:wps="http://schemas.microsoft.com/office/word/2010/wordprocessingShape" mc:Ignorable="w14 w15 w16se wp14">
   <w:abstractNum w:abstractNumId="0" w15:restartNumberingAfterBreak="0">
     <w:nsid w:val="044326DC"/>
     <w:multiLevelType w:val="hybridMultilevel"/>
@@ -15911,7 +15763,7 @@
 </file>
 
 <file path=word/styles.xml><?xml version="1.0" encoding="utf-8"?>
-<w:styles xmlns:mc="http://schemas.openxmlformats.org/markup-compatibility/2006" xmlns:r="http://schemas.openxmlformats.org/officeDocument/2006/relationships" xmlns:w="http://schemas.openxmlformats.org/wordprocessingml/2006/main" xmlns:w14="http://schemas.microsoft.com/office/word/2010/wordml" xmlns:w15="http://schemas.microsoft.com/office/word/2012/wordml" mc:Ignorable="w14 w15">
+<w:styles xmlns:mc="http://schemas.openxmlformats.org/markup-compatibility/2006" xmlns:r="http://schemas.openxmlformats.org/officeDocument/2006/relationships" xmlns:w="http://schemas.openxmlformats.org/wordprocessingml/2006/main" xmlns:w14="http://schemas.microsoft.com/office/word/2010/wordml" xmlns:w15="http://schemas.microsoft.com/office/word/2012/wordml" xmlns:w16se="http://schemas.microsoft.com/office/word/2015/wordml/symex" mc:Ignorable="w14 w15 w16se">
   <w:docDefaults>
     <w:rPrDefault>
       <w:rPr>
@@ -15927,7 +15779,7 @@
       </w:pPr>
     </w:pPrDefault>
   </w:docDefaults>
-  <w:latentStyles w:defLockedState="0" w:defUIPriority="99" w:defSemiHidden="0" w:defUnhideWhenUsed="0" w:defQFormat="0" w:count="371">
+  <w:latentStyles w:defLockedState="0" w:defUIPriority="99" w:defSemiHidden="0" w:defUnhideWhenUsed="0" w:defQFormat="0" w:count="374">
     <w:lsdException w:name="Normal" w:uiPriority="0" w:qFormat="1"/>
     <w:lsdException w:name="heading 1" w:uiPriority="9" w:qFormat="1"/>
     <w:lsdException w:name="heading 2" w:semiHidden="1" w:uiPriority="9" w:unhideWhenUsed="1" w:qFormat="1"/>
@@ -16033,7 +15885,6 @@
     <w:lsdException w:name="HTML Sample" w:semiHidden="1" w:unhideWhenUsed="1"/>
     <w:lsdException w:name="HTML Typewriter" w:semiHidden="1" w:unhideWhenUsed="1"/>
     <w:lsdException w:name="HTML Variable" w:semiHidden="1" w:unhideWhenUsed="1"/>
-    <w:lsdException w:name="Normal Table" w:semiHidden="1" w:unhideWhenUsed="1"/>
     <w:lsdException w:name="annotation subject" w:semiHidden="1" w:unhideWhenUsed="1"/>
     <w:lsdException w:name="No List" w:semiHidden="1" w:unhideWhenUsed="1"/>
     <w:lsdException w:name="Outline List 1" w:semiHidden="1" w:unhideWhenUsed="1"/>
@@ -16078,7 +15929,6 @@
     <w:lsdException w:name="Table Professional" w:semiHidden="1" w:unhideWhenUsed="1"/>
     <w:lsdException w:name="Table Subtle 1" w:semiHidden="1" w:unhideWhenUsed="1"/>
     <w:lsdException w:name="Table Subtle 2" w:semiHidden="1" w:unhideWhenUsed="1"/>
-    <w:lsdException w:name="Table Web 1" w:semiHidden="1" w:unhideWhenUsed="1"/>
     <w:lsdException w:name="Table Web 2" w:semiHidden="1" w:unhideWhenUsed="1"/>
     <w:lsdException w:name="Table Web 3" w:semiHidden="1" w:unhideWhenUsed="1"/>
     <w:lsdException w:name="Balloon Text" w:semiHidden="1" w:unhideWhenUsed="1"/>
@@ -16299,6 +16149,9 @@
     <w:lsdException w:name="List Table 5 Dark Accent 6" w:uiPriority="50"/>
     <w:lsdException w:name="List Table 6 Colorful Accent 6" w:uiPriority="51"/>
     <w:lsdException w:name="List Table 7 Colorful Accent 6" w:uiPriority="52"/>
+    <w:lsdException w:name="Mention" w:semiHidden="1" w:unhideWhenUsed="1"/>
+    <w:lsdException w:name="Smart Hyperlink" w:semiHidden="1" w:unhideWhenUsed="1"/>
+    <w:lsdException w:name="Hashtag" w:semiHidden="1" w:unhideWhenUsed="1"/>
   </w:latentStyles>
   <w:style w:type="paragraph" w:default="1" w:styleId="Normal">
     <w:name w:val="Normal"/>

</xml_diff>